<commit_message>
Update project + merge Audio player
</commit_message>
<xml_diff>
--- a/Document/Phân công.docx
+++ b/Document/Phân công.docx
@@ -2385,15 +2385,7 @@
                 <w:szCs w:val="24"/>
                 <w:lang w:val="en-US"/>
               </w:rPr>
-              <w:t xml:space="preserve">Thiết kế giao diện cho </w:t>
-            </w:r>
-            <w:r>
-              <w:rPr>
-                <w:sz w:val="24"/>
-                <w:szCs w:val="24"/>
-                <w:lang w:val="en-US"/>
-              </w:rPr>
-              <w:t>chức năng Đăng nhập, Đăng ký, Quên mật khẩu</w:t>
+              <w:t>Thiết kế giao diện cho chức năng Đăng nhập, Đăng ký, Quên mật khẩu</w:t>
             </w:r>
           </w:p>
         </w:tc>
@@ -2907,7 +2899,15 @@
                 <w:szCs w:val="24"/>
                 <w:lang w:val="en-US"/>
               </w:rPr>
-              <w:t>Thiết kế giao diện cho trang chính</w:t>
+              <w:t xml:space="preserve">Thiết kế giao diện cho trang </w:t>
+            </w:r>
+            <w:r>
+              <w:rPr>
+                <w:sz w:val="24"/>
+                <w:szCs w:val="24"/>
+                <w:lang w:val="en-US"/>
+              </w:rPr>
+              <w:t>cá nhân</w:t>
             </w:r>
           </w:p>
         </w:tc>
@@ -3033,7 +3033,891 @@
                 <w:szCs w:val="24"/>
                 <w:lang w:val="en-US"/>
               </w:rPr>
-              <w:t>Thiết kế trình chơi nhạc</w:t>
+              <w:t>Hiện thực giao diện trang chủ</w:t>
+            </w:r>
+          </w:p>
+        </w:tc>
+        <w:tc>
+          <w:tcPr>
+            <w:tcW w:w="3597" w:type="dxa"/>
+            <w:vAlign w:val="center"/>
+          </w:tcPr>
+          <w:p>
+            <w:pPr>
+              <w:rPr>
+                <w:sz w:val="24"/>
+                <w:szCs w:val="24"/>
+                <w:lang w:val="en-US"/>
+              </w:rPr>
+            </w:pPr>
+          </w:p>
+        </w:tc>
+      </w:tr>
+    </w:tbl>
+    <w:p>
+      <w:pPr>
+        <w:rPr>
+          <w:b/>
+          <w:bCs/>
+          <w:szCs w:val="26"/>
+          <w:lang w:val="en-US"/>
+        </w:rPr>
+      </w:pPr>
+    </w:p>
+    <w:p>
+      <w:pPr>
+        <w:rPr>
+          <w:b/>
+          <w:bCs/>
+          <w:szCs w:val="26"/>
+          <w:lang w:val="en-US"/>
+        </w:rPr>
+      </w:pPr>
+      <w:r>
+        <w:rPr>
+          <w:b/>
+          <w:bCs/>
+          <w:szCs w:val="26"/>
+          <w:lang w:val="en-US"/>
+        </w:rPr>
+        <w:t>Tuần 9</w:t>
+      </w:r>
+    </w:p>
+    <w:tbl>
+      <w:tblPr>
+        <w:tblStyle w:val="TableGrid"/>
+        <w:tblW w:w="10790" w:type="dxa"/>
+        <w:tblLook w:val="04A0" w:firstRow="1" w:lastRow="0" w:firstColumn="1" w:lastColumn="0" w:noHBand="0" w:noVBand="1"/>
+      </w:tblPr>
+      <w:tblGrid>
+        <w:gridCol w:w="2605"/>
+        <w:gridCol w:w="4588"/>
+        <w:gridCol w:w="3597"/>
+      </w:tblGrid>
+      <w:tr>
+        <w:trPr>
+          <w:trHeight w:val="432"/>
+        </w:trPr>
+        <w:tc>
+          <w:tcPr>
+            <w:tcW w:w="2605" w:type="dxa"/>
+            <w:vAlign w:val="center"/>
+          </w:tcPr>
+          <w:p>
+            <w:pPr>
+              <w:jc w:val="center"/>
+              <w:rPr>
+                <w:b/>
+                <w:bCs/>
+                <w:szCs w:val="26"/>
+                <w:lang w:val="en-US"/>
+              </w:rPr>
+            </w:pPr>
+            <w:r>
+              <w:rPr>
+                <w:sz w:val="24"/>
+                <w:szCs w:val="24"/>
+                <w:lang w:val="en-US"/>
+              </w:rPr>
+              <w:t>Họ và tên</w:t>
+            </w:r>
+          </w:p>
+        </w:tc>
+        <w:tc>
+          <w:tcPr>
+            <w:tcW w:w="4588" w:type="dxa"/>
+            <w:vAlign w:val="center"/>
+          </w:tcPr>
+          <w:p>
+            <w:pPr>
+              <w:jc w:val="center"/>
+              <w:rPr>
+                <w:sz w:val="24"/>
+                <w:szCs w:val="24"/>
+                <w:lang w:val="en-US"/>
+              </w:rPr>
+            </w:pPr>
+            <w:r>
+              <w:rPr>
+                <w:sz w:val="24"/>
+                <w:szCs w:val="24"/>
+                <w:lang w:val="en-US"/>
+              </w:rPr>
+              <w:t>Công việc</w:t>
+            </w:r>
+          </w:p>
+        </w:tc>
+        <w:tc>
+          <w:tcPr>
+            <w:tcW w:w="3597" w:type="dxa"/>
+            <w:vAlign w:val="center"/>
+          </w:tcPr>
+          <w:p>
+            <w:pPr>
+              <w:jc w:val="center"/>
+              <w:rPr>
+                <w:sz w:val="24"/>
+                <w:szCs w:val="24"/>
+                <w:lang w:val="en-US"/>
+              </w:rPr>
+            </w:pPr>
+            <w:r>
+              <w:rPr>
+                <w:sz w:val="24"/>
+                <w:szCs w:val="24"/>
+                <w:lang w:val="en-US"/>
+              </w:rPr>
+              <w:t>Kết quả</w:t>
+            </w:r>
+          </w:p>
+        </w:tc>
+      </w:tr>
+      <w:tr>
+        <w:trPr>
+          <w:trHeight w:val="432"/>
+        </w:trPr>
+        <w:tc>
+          <w:tcPr>
+            <w:tcW w:w="2605" w:type="dxa"/>
+            <w:vAlign w:val="center"/>
+          </w:tcPr>
+          <w:p>
+            <w:pPr>
+              <w:rPr>
+                <w:b/>
+                <w:bCs/>
+                <w:szCs w:val="26"/>
+                <w:lang w:val="en-US"/>
+              </w:rPr>
+            </w:pPr>
+            <w:r>
+              <w:rPr>
+                <w:sz w:val="24"/>
+                <w:szCs w:val="24"/>
+                <w:lang w:val="en-US"/>
+              </w:rPr>
+              <w:t>Võ Đỗ Thi Nhân</w:t>
+            </w:r>
+          </w:p>
+        </w:tc>
+        <w:tc>
+          <w:tcPr>
+            <w:tcW w:w="4588" w:type="dxa"/>
+            <w:vAlign w:val="center"/>
+          </w:tcPr>
+          <w:p>
+            <w:pPr>
+              <w:rPr>
+                <w:sz w:val="24"/>
+                <w:szCs w:val="24"/>
+                <w:lang w:val="en-US"/>
+              </w:rPr>
+            </w:pPr>
+            <w:r>
+              <w:rPr>
+                <w:sz w:val="24"/>
+                <w:szCs w:val="24"/>
+                <w:lang w:val="en-US"/>
+              </w:rPr>
+              <w:t>Demo spring boot</w:t>
+            </w:r>
+          </w:p>
+        </w:tc>
+        <w:tc>
+          <w:tcPr>
+            <w:tcW w:w="3597" w:type="dxa"/>
+            <w:vAlign w:val="center"/>
+          </w:tcPr>
+          <w:p>
+            <w:pPr>
+              <w:rPr>
+                <w:sz w:val="24"/>
+                <w:szCs w:val="24"/>
+                <w:lang w:val="en-US"/>
+              </w:rPr>
+            </w:pPr>
+          </w:p>
+        </w:tc>
+      </w:tr>
+      <w:tr>
+        <w:trPr>
+          <w:trHeight w:val="432"/>
+        </w:trPr>
+        <w:tc>
+          <w:tcPr>
+            <w:tcW w:w="2605" w:type="dxa"/>
+            <w:vAlign w:val="center"/>
+          </w:tcPr>
+          <w:p>
+            <w:pPr>
+              <w:rPr>
+                <w:b/>
+                <w:bCs/>
+                <w:szCs w:val="26"/>
+                <w:lang w:val="en-US"/>
+              </w:rPr>
+            </w:pPr>
+            <w:r>
+              <w:rPr>
+                <w:sz w:val="24"/>
+                <w:szCs w:val="24"/>
+                <w:lang w:val="en-US"/>
+              </w:rPr>
+              <w:t>Bùi Văn Nhất</w:t>
+            </w:r>
+          </w:p>
+        </w:tc>
+        <w:tc>
+          <w:tcPr>
+            <w:tcW w:w="4588" w:type="dxa"/>
+            <w:vAlign w:val="center"/>
+          </w:tcPr>
+          <w:p>
+            <w:pPr>
+              <w:rPr>
+                <w:sz w:val="24"/>
+                <w:szCs w:val="24"/>
+                <w:lang w:val="en-US"/>
+              </w:rPr>
+            </w:pPr>
+          </w:p>
+        </w:tc>
+        <w:tc>
+          <w:tcPr>
+            <w:tcW w:w="3597" w:type="dxa"/>
+            <w:vAlign w:val="center"/>
+          </w:tcPr>
+          <w:p>
+            <w:pPr>
+              <w:rPr>
+                <w:sz w:val="24"/>
+                <w:szCs w:val="24"/>
+                <w:lang w:val="en-US"/>
+              </w:rPr>
+            </w:pPr>
+          </w:p>
+        </w:tc>
+      </w:tr>
+      <w:tr>
+        <w:trPr>
+          <w:trHeight w:val="432"/>
+        </w:trPr>
+        <w:tc>
+          <w:tcPr>
+            <w:tcW w:w="2605" w:type="dxa"/>
+            <w:vAlign w:val="center"/>
+          </w:tcPr>
+          <w:p>
+            <w:pPr>
+              <w:rPr>
+                <w:b/>
+                <w:bCs/>
+                <w:szCs w:val="26"/>
+                <w:lang w:val="en-US"/>
+              </w:rPr>
+            </w:pPr>
+            <w:r>
+              <w:rPr>
+                <w:sz w:val="24"/>
+                <w:szCs w:val="24"/>
+                <w:lang w:val="en-US"/>
+              </w:rPr>
+              <w:t>Phạm Nguyên Nghĩa</w:t>
+            </w:r>
+          </w:p>
+        </w:tc>
+        <w:tc>
+          <w:tcPr>
+            <w:tcW w:w="4588" w:type="dxa"/>
+            <w:vAlign w:val="center"/>
+          </w:tcPr>
+          <w:p>
+            <w:pPr>
+              <w:rPr>
+                <w:sz w:val="24"/>
+                <w:szCs w:val="24"/>
+                <w:lang w:val="en-US"/>
+              </w:rPr>
+            </w:pPr>
+            <w:r>
+              <w:rPr>
+                <w:sz w:val="24"/>
+                <w:szCs w:val="24"/>
+                <w:lang w:val="en-US"/>
+              </w:rPr>
+              <w:t>Hiện thực giao diện trang cá nhân</w:t>
+            </w:r>
+          </w:p>
+        </w:tc>
+        <w:tc>
+          <w:tcPr>
+            <w:tcW w:w="3597" w:type="dxa"/>
+            <w:vAlign w:val="center"/>
+          </w:tcPr>
+          <w:p>
+            <w:pPr>
+              <w:rPr>
+                <w:sz w:val="24"/>
+                <w:szCs w:val="24"/>
+                <w:lang w:val="en-US"/>
+              </w:rPr>
+            </w:pPr>
+          </w:p>
+        </w:tc>
+      </w:tr>
+      <w:tr>
+        <w:trPr>
+          <w:trHeight w:val="432"/>
+        </w:trPr>
+        <w:tc>
+          <w:tcPr>
+            <w:tcW w:w="2605" w:type="dxa"/>
+            <w:vAlign w:val="center"/>
+          </w:tcPr>
+          <w:p>
+            <w:pPr>
+              <w:rPr>
+                <w:b/>
+                <w:bCs/>
+                <w:szCs w:val="26"/>
+                <w:lang w:val="en-US"/>
+              </w:rPr>
+            </w:pPr>
+            <w:r>
+              <w:rPr>
+                <w:sz w:val="24"/>
+                <w:szCs w:val="24"/>
+                <w:lang w:val="en-US"/>
+              </w:rPr>
+              <w:t>Phạm Văn Hà</w:t>
+            </w:r>
+          </w:p>
+        </w:tc>
+        <w:tc>
+          <w:tcPr>
+            <w:tcW w:w="4588" w:type="dxa"/>
+            <w:vAlign w:val="center"/>
+          </w:tcPr>
+          <w:p>
+            <w:pPr>
+              <w:rPr>
+                <w:sz w:val="24"/>
+                <w:szCs w:val="24"/>
+                <w:lang w:val="en-US"/>
+              </w:rPr>
+            </w:pPr>
+          </w:p>
+        </w:tc>
+        <w:tc>
+          <w:tcPr>
+            <w:tcW w:w="3597" w:type="dxa"/>
+            <w:vAlign w:val="center"/>
+          </w:tcPr>
+          <w:p>
+            <w:pPr>
+              <w:rPr>
+                <w:sz w:val="24"/>
+                <w:szCs w:val="24"/>
+                <w:lang w:val="en-US"/>
+              </w:rPr>
+            </w:pPr>
+          </w:p>
+        </w:tc>
+      </w:tr>
+      <w:tr>
+        <w:trPr>
+          <w:trHeight w:val="432"/>
+        </w:trPr>
+        <w:tc>
+          <w:tcPr>
+            <w:tcW w:w="2605" w:type="dxa"/>
+            <w:vAlign w:val="center"/>
+          </w:tcPr>
+          <w:p>
+            <w:pPr>
+              <w:rPr>
+                <w:b/>
+                <w:bCs/>
+                <w:szCs w:val="26"/>
+                <w:lang w:val="en-US"/>
+              </w:rPr>
+            </w:pPr>
+            <w:r>
+              <w:rPr>
+                <w:sz w:val="24"/>
+                <w:szCs w:val="24"/>
+                <w:lang w:val="en-US"/>
+              </w:rPr>
+              <w:t>Huỳnh Kỳ Vượng Quốc</w:t>
+            </w:r>
+          </w:p>
+        </w:tc>
+        <w:tc>
+          <w:tcPr>
+            <w:tcW w:w="4588" w:type="dxa"/>
+            <w:vAlign w:val="center"/>
+          </w:tcPr>
+          <w:p>
+            <w:pPr>
+              <w:rPr>
+                <w:sz w:val="24"/>
+                <w:szCs w:val="24"/>
+                <w:lang w:val="en-US"/>
+              </w:rPr>
+            </w:pPr>
+          </w:p>
+        </w:tc>
+        <w:tc>
+          <w:tcPr>
+            <w:tcW w:w="3597" w:type="dxa"/>
+            <w:vAlign w:val="center"/>
+          </w:tcPr>
+          <w:p>
+            <w:pPr>
+              <w:rPr>
+                <w:sz w:val="24"/>
+                <w:szCs w:val="24"/>
+                <w:lang w:val="en-US"/>
+              </w:rPr>
+            </w:pPr>
+          </w:p>
+        </w:tc>
+      </w:tr>
+    </w:tbl>
+    <w:p>
+      <w:pPr>
+        <w:rPr>
+          <w:b/>
+          <w:bCs/>
+          <w:szCs w:val="26"/>
+          <w:lang w:val="en-US"/>
+        </w:rPr>
+      </w:pPr>
+    </w:p>
+    <w:p>
+      <w:pPr>
+        <w:rPr>
+          <w:b/>
+          <w:bCs/>
+          <w:szCs w:val="26"/>
+          <w:lang w:val="en-US"/>
+        </w:rPr>
+      </w:pPr>
+      <w:r>
+        <w:rPr>
+          <w:b/>
+          <w:bCs/>
+          <w:szCs w:val="26"/>
+          <w:lang w:val="en-US"/>
+        </w:rPr>
+        <w:t>Tuần 10</w:t>
+      </w:r>
+    </w:p>
+    <w:tbl>
+      <w:tblPr>
+        <w:tblStyle w:val="TableGrid"/>
+        <w:tblW w:w="10790" w:type="dxa"/>
+        <w:tblLook w:val="04A0" w:firstRow="1" w:lastRow="0" w:firstColumn="1" w:lastColumn="0" w:noHBand="0" w:noVBand="1"/>
+      </w:tblPr>
+      <w:tblGrid>
+        <w:gridCol w:w="2605"/>
+        <w:gridCol w:w="4588"/>
+        <w:gridCol w:w="3597"/>
+      </w:tblGrid>
+      <w:tr>
+        <w:trPr>
+          <w:trHeight w:val="432"/>
+        </w:trPr>
+        <w:tc>
+          <w:tcPr>
+            <w:tcW w:w="2605" w:type="dxa"/>
+            <w:vAlign w:val="center"/>
+          </w:tcPr>
+          <w:p>
+            <w:pPr>
+              <w:jc w:val="center"/>
+              <w:rPr>
+                <w:b/>
+                <w:bCs/>
+                <w:szCs w:val="26"/>
+                <w:lang w:val="en-US"/>
+              </w:rPr>
+            </w:pPr>
+            <w:r>
+              <w:rPr>
+                <w:sz w:val="24"/>
+                <w:szCs w:val="24"/>
+                <w:lang w:val="en-US"/>
+              </w:rPr>
+              <w:t>Họ và tên</w:t>
+            </w:r>
+          </w:p>
+        </w:tc>
+        <w:tc>
+          <w:tcPr>
+            <w:tcW w:w="4588" w:type="dxa"/>
+            <w:vAlign w:val="center"/>
+          </w:tcPr>
+          <w:p>
+            <w:pPr>
+              <w:jc w:val="center"/>
+              <w:rPr>
+                <w:sz w:val="24"/>
+                <w:szCs w:val="24"/>
+                <w:lang w:val="en-US"/>
+              </w:rPr>
+            </w:pPr>
+            <w:r>
+              <w:rPr>
+                <w:sz w:val="24"/>
+                <w:szCs w:val="24"/>
+                <w:lang w:val="en-US"/>
+              </w:rPr>
+              <w:t>Công việc</w:t>
+            </w:r>
+          </w:p>
+        </w:tc>
+        <w:tc>
+          <w:tcPr>
+            <w:tcW w:w="3597" w:type="dxa"/>
+            <w:vAlign w:val="center"/>
+          </w:tcPr>
+          <w:p>
+            <w:pPr>
+              <w:jc w:val="center"/>
+              <w:rPr>
+                <w:sz w:val="24"/>
+                <w:szCs w:val="24"/>
+                <w:lang w:val="en-US"/>
+              </w:rPr>
+            </w:pPr>
+            <w:r>
+              <w:rPr>
+                <w:sz w:val="24"/>
+                <w:szCs w:val="24"/>
+                <w:lang w:val="en-US"/>
+              </w:rPr>
+              <w:t>Kết quả</w:t>
+            </w:r>
+          </w:p>
+        </w:tc>
+      </w:tr>
+      <w:tr>
+        <w:trPr>
+          <w:trHeight w:val="432"/>
+        </w:trPr>
+        <w:tc>
+          <w:tcPr>
+            <w:tcW w:w="2605" w:type="dxa"/>
+            <w:vAlign w:val="center"/>
+          </w:tcPr>
+          <w:p>
+            <w:pPr>
+              <w:rPr>
+                <w:b/>
+                <w:bCs/>
+                <w:szCs w:val="26"/>
+                <w:lang w:val="en-US"/>
+              </w:rPr>
+            </w:pPr>
+            <w:r>
+              <w:rPr>
+                <w:sz w:val="24"/>
+                <w:szCs w:val="24"/>
+                <w:lang w:val="en-US"/>
+              </w:rPr>
+              <w:t>Võ Đỗ Thi Nhân</w:t>
+            </w:r>
+          </w:p>
+        </w:tc>
+        <w:tc>
+          <w:tcPr>
+            <w:tcW w:w="4588" w:type="dxa"/>
+            <w:vAlign w:val="center"/>
+          </w:tcPr>
+          <w:p>
+            <w:pPr>
+              <w:rPr>
+                <w:sz w:val="24"/>
+                <w:szCs w:val="24"/>
+                <w:lang w:val="en-US"/>
+              </w:rPr>
+            </w:pPr>
+            <w:r>
+              <w:rPr>
+                <w:sz w:val="24"/>
+                <w:szCs w:val="24"/>
+                <w:lang w:val="en-US"/>
+              </w:rPr>
+              <w:t>Hiện thực back-end trang chơi nhạc</w:t>
+            </w:r>
+          </w:p>
+        </w:tc>
+        <w:tc>
+          <w:tcPr>
+            <w:tcW w:w="3597" w:type="dxa"/>
+            <w:vAlign w:val="center"/>
+          </w:tcPr>
+          <w:p>
+            <w:pPr>
+              <w:rPr>
+                <w:sz w:val="24"/>
+                <w:szCs w:val="24"/>
+                <w:lang w:val="en-US"/>
+              </w:rPr>
+            </w:pPr>
+          </w:p>
+        </w:tc>
+      </w:tr>
+      <w:tr>
+        <w:trPr>
+          <w:trHeight w:val="432"/>
+        </w:trPr>
+        <w:tc>
+          <w:tcPr>
+            <w:tcW w:w="2605" w:type="dxa"/>
+            <w:vAlign w:val="center"/>
+          </w:tcPr>
+          <w:p>
+            <w:pPr>
+              <w:rPr>
+                <w:b/>
+                <w:bCs/>
+                <w:szCs w:val="26"/>
+                <w:lang w:val="en-US"/>
+              </w:rPr>
+            </w:pPr>
+            <w:r>
+              <w:rPr>
+                <w:sz w:val="24"/>
+                <w:szCs w:val="24"/>
+                <w:lang w:val="en-US"/>
+              </w:rPr>
+              <w:t>Bùi Văn Nhất</w:t>
+            </w:r>
+          </w:p>
+        </w:tc>
+        <w:tc>
+          <w:tcPr>
+            <w:tcW w:w="4588" w:type="dxa"/>
+            <w:vAlign w:val="center"/>
+          </w:tcPr>
+          <w:p>
+            <w:pPr>
+              <w:rPr>
+                <w:sz w:val="24"/>
+                <w:szCs w:val="24"/>
+                <w:lang w:val="en-US"/>
+              </w:rPr>
+            </w:pPr>
+            <w:r>
+              <w:rPr>
+                <w:sz w:val="24"/>
+                <w:szCs w:val="24"/>
+                <w:lang w:val="en-US"/>
+              </w:rPr>
+              <w:t>Hiện thực back-end chức năng Login</w:t>
+            </w:r>
+          </w:p>
+        </w:tc>
+        <w:tc>
+          <w:tcPr>
+            <w:tcW w:w="3597" w:type="dxa"/>
+            <w:vAlign w:val="center"/>
+          </w:tcPr>
+          <w:p>
+            <w:pPr>
+              <w:rPr>
+                <w:sz w:val="24"/>
+                <w:szCs w:val="24"/>
+                <w:lang w:val="en-US"/>
+              </w:rPr>
+            </w:pPr>
+          </w:p>
+        </w:tc>
+      </w:tr>
+      <w:tr>
+        <w:trPr>
+          <w:trHeight w:val="432"/>
+        </w:trPr>
+        <w:tc>
+          <w:tcPr>
+            <w:tcW w:w="2605" w:type="dxa"/>
+            <w:vAlign w:val="center"/>
+          </w:tcPr>
+          <w:p>
+            <w:pPr>
+              <w:rPr>
+                <w:b/>
+                <w:bCs/>
+                <w:szCs w:val="26"/>
+                <w:lang w:val="en-US"/>
+              </w:rPr>
+            </w:pPr>
+            <w:r>
+              <w:rPr>
+                <w:sz w:val="24"/>
+                <w:szCs w:val="24"/>
+                <w:lang w:val="en-US"/>
+              </w:rPr>
+              <w:t>Phạm Nguyên Nghĩa</w:t>
+            </w:r>
+          </w:p>
+        </w:tc>
+        <w:tc>
+          <w:tcPr>
+            <w:tcW w:w="4588" w:type="dxa"/>
+            <w:vAlign w:val="center"/>
+          </w:tcPr>
+          <w:p>
+            <w:pPr>
+              <w:rPr>
+                <w:sz w:val="24"/>
+                <w:szCs w:val="24"/>
+                <w:lang w:val="en-US"/>
+              </w:rPr>
+            </w:pPr>
+            <w:r>
+              <w:rPr>
+                <w:sz w:val="24"/>
+                <w:szCs w:val="24"/>
+                <w:lang w:val="en-US"/>
+              </w:rPr>
+              <w:t>Thực hiện back-end trang cá nhân</w:t>
+            </w:r>
+          </w:p>
+        </w:tc>
+        <w:tc>
+          <w:tcPr>
+            <w:tcW w:w="3597" w:type="dxa"/>
+            <w:vAlign w:val="center"/>
+          </w:tcPr>
+          <w:p>
+            <w:pPr>
+              <w:rPr>
+                <w:sz w:val="24"/>
+                <w:szCs w:val="24"/>
+                <w:lang w:val="en-US"/>
+              </w:rPr>
+            </w:pPr>
+          </w:p>
+        </w:tc>
+      </w:tr>
+      <w:tr>
+        <w:trPr>
+          <w:trHeight w:val="432"/>
+        </w:trPr>
+        <w:tc>
+          <w:tcPr>
+            <w:tcW w:w="2605" w:type="dxa"/>
+            <w:vAlign w:val="center"/>
+          </w:tcPr>
+          <w:p>
+            <w:pPr>
+              <w:rPr>
+                <w:b/>
+                <w:bCs/>
+                <w:szCs w:val="26"/>
+                <w:lang w:val="en-US"/>
+              </w:rPr>
+            </w:pPr>
+            <w:r>
+              <w:rPr>
+                <w:sz w:val="24"/>
+                <w:szCs w:val="24"/>
+                <w:lang w:val="en-US"/>
+              </w:rPr>
+              <w:t>Phạm Văn Hà</w:t>
+            </w:r>
+          </w:p>
+        </w:tc>
+        <w:tc>
+          <w:tcPr>
+            <w:tcW w:w="4588" w:type="dxa"/>
+            <w:vAlign w:val="center"/>
+          </w:tcPr>
+          <w:p>
+            <w:pPr>
+              <w:rPr>
+                <w:sz w:val="24"/>
+                <w:szCs w:val="24"/>
+                <w:lang w:val="en-US"/>
+              </w:rPr>
+            </w:pPr>
+            <w:r>
+              <w:rPr>
+                <w:sz w:val="24"/>
+                <w:szCs w:val="24"/>
+                <w:lang w:val="en-US"/>
+              </w:rPr>
+              <w:t>Thực hiện back-end trang tìm kiếm</w:t>
+            </w:r>
+          </w:p>
+        </w:tc>
+        <w:tc>
+          <w:tcPr>
+            <w:tcW w:w="3597" w:type="dxa"/>
+            <w:vAlign w:val="center"/>
+          </w:tcPr>
+          <w:p>
+            <w:pPr>
+              <w:rPr>
+                <w:sz w:val="24"/>
+                <w:szCs w:val="24"/>
+                <w:lang w:val="en-US"/>
+              </w:rPr>
+            </w:pPr>
+          </w:p>
+        </w:tc>
+      </w:tr>
+      <w:tr>
+        <w:trPr>
+          <w:trHeight w:val="432"/>
+        </w:trPr>
+        <w:tc>
+          <w:tcPr>
+            <w:tcW w:w="2605" w:type="dxa"/>
+            <w:vAlign w:val="center"/>
+          </w:tcPr>
+          <w:p>
+            <w:pPr>
+              <w:rPr>
+                <w:b/>
+                <w:bCs/>
+                <w:szCs w:val="26"/>
+                <w:lang w:val="en-US"/>
+              </w:rPr>
+            </w:pPr>
+            <w:r>
+              <w:rPr>
+                <w:sz w:val="24"/>
+                <w:szCs w:val="24"/>
+                <w:lang w:val="en-US"/>
+              </w:rPr>
+              <w:t>Huỳnh Kỳ Vượng Quốc</w:t>
+            </w:r>
+          </w:p>
+        </w:tc>
+        <w:tc>
+          <w:tcPr>
+            <w:tcW w:w="4588" w:type="dxa"/>
+            <w:vAlign w:val="center"/>
+          </w:tcPr>
+          <w:p>
+            <w:pPr>
+              <w:rPr>
+                <w:sz w:val="24"/>
+                <w:szCs w:val="24"/>
+                <w:lang w:val="en-US"/>
+              </w:rPr>
+            </w:pPr>
+            <w:r>
+              <w:rPr>
+                <w:sz w:val="24"/>
+                <w:szCs w:val="24"/>
+                <w:lang w:val="en-US"/>
+              </w:rPr>
+              <w:t>Thực hiện back-end trang chủ</w:t>
             </w:r>
           </w:p>
         </w:tc>

</xml_diff>